<commit_message>
Almost end of the sem
</commit_message>
<xml_diff>
--- a/TK02/TK2_A4_2106653602_5.docx
+++ b/TK02/TK2_A4_2106653602_5.docx
@@ -23,172 +23,85 @@
           <w:sz w:val="40"/>
           <w:szCs w:val="40"/>
         </w:rPr>
-        <w:t xml:space="preserve">Tugas </w:t>
-      </w:r>
-      <w:proofErr w:type="spellStart"/>
-      <w:r>
+        <w:t>Tugas Kelompok 2 Basdat A4</w:t>
+      </w:r>
+    </w:p>
+    <w:p>
+      <w:pPr>
+        <w:jc w:val="center"/>
         <w:rPr>
           <w:rFonts w:ascii="Poppins" w:hAnsi="Poppins" w:cs="Poppins"/>
           <w:b/>
           <w:bCs/>
           <w:color w:val="000000"/>
-          <w:sz w:val="40"/>
-          <w:szCs w:val="40"/>
-        </w:rPr>
-        <w:t>Kelompok</w:t>
-      </w:r>
-      <w:proofErr w:type="spellEnd"/>
+          <w:sz w:val="24"/>
+          <w:szCs w:val="24"/>
+        </w:rPr>
+      </w:pPr>
       <w:r>
         <w:rPr>
           <w:rFonts w:ascii="Poppins" w:hAnsi="Poppins" w:cs="Poppins"/>
           <w:b/>
           <w:bCs/>
           <w:color w:val="000000"/>
-          <w:sz w:val="40"/>
-          <w:szCs w:val="40"/>
-        </w:rPr>
-        <w:t xml:space="preserve"> 2 </w:t>
-      </w:r>
-      <w:proofErr w:type="spellStart"/>
+          <w:sz w:val="24"/>
+          <w:szCs w:val="24"/>
+        </w:rPr>
+        <w:t>Trigger 5 UI</w:t>
+      </w:r>
+    </w:p>
+    <w:p>
+      <w:pPr>
+        <w:jc w:val="center"/>
+        <w:rPr>
+          <w:rFonts w:ascii="Poppins" w:hAnsi="Poppins" w:cs="Poppins"/>
+          <w:color w:val="000000"/>
+          <w:sz w:val="24"/>
+          <w:szCs w:val="24"/>
+        </w:rPr>
+      </w:pPr>
+      <w:r>
+        <w:rPr>
+          <w:rFonts w:ascii="Poppins" w:hAnsi="Poppins" w:cs="Poppins"/>
+          <w:color w:val="000000"/>
+          <w:sz w:val="24"/>
+          <w:szCs w:val="24"/>
+        </w:rPr>
+        <w:t>Eduardus Tjitrahardja 2106653602</w:t>
+      </w:r>
+    </w:p>
+    <w:p>
+      <w:pPr>
+        <w:jc w:val="center"/>
+        <w:rPr>
+          <w:rFonts w:ascii="Poppins" w:hAnsi="Poppins" w:cs="Poppins"/>
+          <w:color w:val="000000"/>
+          <w:sz w:val="24"/>
+          <w:szCs w:val="24"/>
+        </w:rPr>
+      </w:pPr>
+    </w:p>
+    <w:p>
+      <w:pPr>
+        <w:jc w:val="center"/>
+        <w:rPr>
+          <w:rFonts w:ascii="Poppins" w:hAnsi="Poppins" w:cs="Poppins"/>
+          <w:color w:val="000000"/>
+          <w:sz w:val="24"/>
+          <w:szCs w:val="24"/>
+        </w:rPr>
+      </w:pPr>
       <w:r>
         <w:rPr>
           <w:rFonts w:ascii="Poppins" w:hAnsi="Poppins" w:cs="Poppins"/>
           <w:b/>
           <w:bCs/>
           <w:color w:val="000000"/>
-          <w:sz w:val="40"/>
-          <w:szCs w:val="40"/>
-        </w:rPr>
-        <w:t>Basdat</w:t>
-      </w:r>
-      <w:proofErr w:type="spellEnd"/>
-      <w:r>
-        <w:rPr>
-          <w:rFonts w:ascii="Poppins" w:hAnsi="Poppins" w:cs="Poppins"/>
-          <w:b/>
-          <w:bCs/>
-          <w:color w:val="000000"/>
-          <w:sz w:val="40"/>
-          <w:szCs w:val="40"/>
-        </w:rPr>
-        <w:t xml:space="preserve"> A4</w:t>
-      </w:r>
-    </w:p>
-    <w:p>
-      <w:pPr>
-        <w:jc w:val="center"/>
-        <w:rPr>
-          <w:rFonts w:ascii="Poppins" w:hAnsi="Poppins" w:cs="Poppins"/>
-          <w:b/>
-          <w:bCs/>
-          <w:color w:val="000000"/>
-          <w:sz w:val="24"/>
-          <w:szCs w:val="24"/>
-        </w:rPr>
-      </w:pPr>
-      <w:r>
-        <w:rPr>
-          <w:rFonts w:ascii="Poppins" w:hAnsi="Poppins" w:cs="Poppins"/>
-          <w:b/>
-          <w:bCs/>
-          <w:color w:val="000000"/>
-          <w:sz w:val="24"/>
-          <w:szCs w:val="24"/>
-        </w:rPr>
-        <w:t>Trigger 5 UI</w:t>
-      </w:r>
-    </w:p>
-    <w:p>
-      <w:pPr>
-        <w:jc w:val="center"/>
-        <w:rPr>
-          <w:rFonts w:ascii="Poppins" w:hAnsi="Poppins" w:cs="Poppins"/>
-          <w:color w:val="000000"/>
-          <w:sz w:val="24"/>
-          <w:szCs w:val="24"/>
-        </w:rPr>
-      </w:pPr>
-      <w:r>
-        <w:rPr>
-          <w:rFonts w:ascii="Poppins" w:hAnsi="Poppins" w:cs="Poppins"/>
-          <w:color w:val="000000"/>
-          <w:sz w:val="24"/>
-          <w:szCs w:val="24"/>
-        </w:rPr>
-        <w:t>Eduardus Tjitrahardja 2106653602</w:t>
-      </w:r>
-    </w:p>
-    <w:p>
-      <w:pPr>
-        <w:jc w:val="center"/>
-        <w:rPr>
-          <w:rFonts w:ascii="Poppins" w:hAnsi="Poppins" w:cs="Poppins"/>
-          <w:color w:val="000000"/>
-          <w:sz w:val="24"/>
-          <w:szCs w:val="24"/>
-        </w:rPr>
-      </w:pPr>
-    </w:p>
-    <w:p>
-      <w:pPr>
-        <w:jc w:val="center"/>
-        <w:rPr>
-          <w:rFonts w:ascii="Poppins" w:hAnsi="Poppins" w:cs="Poppins"/>
-          <w:b/>
-          <w:bCs/>
-          <w:color w:val="000000"/>
-          <w:sz w:val="24"/>
-          <w:szCs w:val="24"/>
-        </w:rPr>
-      </w:pPr>
-      <w:r>
-        <w:rPr>
-          <w:rFonts w:ascii="Poppins" w:hAnsi="Poppins" w:cs="Poppins"/>
-          <w:b/>
-          <w:bCs/>
-          <w:color w:val="000000"/>
-          <w:sz w:val="24"/>
-          <w:szCs w:val="24"/>
-        </w:rPr>
-        <w:t xml:space="preserve">CRD </w:t>
-      </w:r>
-      <w:proofErr w:type="spellStart"/>
-      <w:r>
-        <w:rPr>
-          <w:rFonts w:ascii="Poppins" w:hAnsi="Poppins" w:cs="Poppins"/>
-          <w:b/>
-          <w:bCs/>
-          <w:color w:val="000000"/>
-          <w:sz w:val="24"/>
-          <w:szCs w:val="24"/>
-        </w:rPr>
-        <w:t>Kategori</w:t>
-      </w:r>
-      <w:proofErr w:type="spellEnd"/>
-      <w:r>
-        <w:rPr>
-          <w:rFonts w:ascii="Poppins" w:hAnsi="Poppins" w:cs="Poppins"/>
-          <w:b/>
-          <w:bCs/>
-          <w:color w:val="000000"/>
-          <w:sz w:val="24"/>
-          <w:szCs w:val="24"/>
-        </w:rPr>
-        <w:t xml:space="preserve"> </w:t>
-      </w:r>
-      <w:proofErr w:type="spellStart"/>
-      <w:r>
-        <w:rPr>
-          <w:rFonts w:ascii="Poppins" w:hAnsi="Poppins" w:cs="Poppins"/>
-          <w:b/>
-          <w:bCs/>
-          <w:color w:val="000000"/>
-          <w:sz w:val="24"/>
-          <w:szCs w:val="24"/>
-        </w:rPr>
-        <w:t>Restoran</w:t>
-      </w:r>
-      <w:proofErr w:type="spellEnd"/>
+          <w:sz w:val="24"/>
+          <w:szCs w:val="24"/>
+        </w:rPr>
+        <w:t>CRD Kategori Restoran</w:t>
+      </w:r>
     </w:p>
     <w:p>
       <w:pPr>
@@ -199,35 +112,21 @@
         </w:numPr>
         <w:rPr>
           <w:rFonts w:ascii="Poppins" w:hAnsi="Poppins" w:cs="Poppins"/>
-          <w:color w:val="000000"/>
-          <w:sz w:val="24"/>
-          <w:szCs w:val="24"/>
-        </w:rPr>
-      </w:pPr>
-      <w:proofErr w:type="spellStart"/>
-      <w:r>
-        <w:rPr>
-          <w:rFonts w:ascii="Poppins" w:hAnsi="Poppins" w:cs="Poppins"/>
-          <w:color w:val="000000"/>
-          <w:sz w:val="24"/>
-          <w:szCs w:val="24"/>
-        </w:rPr>
-        <w:t>Restoran</w:t>
-      </w:r>
-      <w:proofErr w:type="spellEnd"/>
-      <w:r>
-        <w:rPr>
-          <w:rFonts w:ascii="Poppins" w:hAnsi="Poppins" w:cs="Poppins"/>
-          <w:color w:val="000000"/>
-          <w:sz w:val="24"/>
-          <w:szCs w:val="24"/>
-        </w:rPr>
-        <w:t xml:space="preserve"> Portal</w:t>
-      </w:r>
-      <w:r>
-        <w:rPr>
-          <w:rFonts w:ascii="Poppins" w:hAnsi="Poppins" w:cs="Poppins"/>
-          <w:color w:val="000000"/>
+          <w:sz w:val="24"/>
+          <w:szCs w:val="24"/>
+        </w:rPr>
+      </w:pPr>
+      <w:r>
+        <w:rPr>
+          <w:rFonts w:ascii="Poppins" w:hAnsi="Poppins" w:cs="Poppins"/>
+          <w:sz w:val="24"/>
+          <w:szCs w:val="24"/>
+        </w:rPr>
+        <w:t>Daftar Kategori Restoran</w:t>
+      </w:r>
+      <w:r>
+        <w:rPr>
+          <w:rFonts w:ascii="Poppins" w:hAnsi="Poppins" w:cs="Poppins"/>
           <w:sz w:val="24"/>
           <w:szCs w:val="24"/>
         </w:rPr>
@@ -236,14 +135,13 @@
       <w:r>
         <w:rPr>
           <w:rFonts w:ascii="Poppins" w:hAnsi="Poppins" w:cs="Poppins"/>
-          <w:color w:val="000000"/>
           <w:sz w:val="24"/>
           <w:szCs w:val="24"/>
         </w:rPr>
         <w:drawing>
-          <wp:inline distT="0" distB="0" distL="0" distR="0" wp14:anchorId="67FC4744" wp14:editId="27DD82B8">
-            <wp:extent cx="5943600" cy="2928620"/>
-            <wp:effectExtent l="0" t="0" r="0" b="0"/>
+          <wp:inline distT="0" distB="0" distL="0" distR="0" wp14:anchorId="2DD65281" wp14:editId="52685754">
+            <wp:extent cx="5644055" cy="2867854"/>
+            <wp:effectExtent l="0" t="0" r="0" b="8890"/>
             <wp:docPr id="1" name="Picture 1"/>
             <wp:cNvGraphicFramePr>
               <a:graphicFrameLocks xmlns:a="http://schemas.openxmlformats.org/drawingml/2006/main" noChangeAspect="1"/>
@@ -264,7 +162,7 @@
                   <pic:spPr>
                     <a:xfrm>
                       <a:off x="0" y="0"/>
-                      <a:ext cx="5943600" cy="2928620"/>
+                      <a:ext cx="5663148" cy="2877556"/>
                     </a:xfrm>
                     <a:prstGeom prst="rect">
                       <a:avLst/>
@@ -296,37 +194,8 @@
           <w:sz w:val="24"/>
           <w:szCs w:val="24"/>
         </w:rPr>
-        <w:lastRenderedPageBreak/>
-        <w:t xml:space="preserve">Daftar </w:t>
-      </w:r>
-      <w:proofErr w:type="spellStart"/>
-      <w:r>
-        <w:rPr>
-          <w:rFonts w:ascii="Poppins" w:hAnsi="Poppins" w:cs="Poppins"/>
-          <w:sz w:val="24"/>
-          <w:szCs w:val="24"/>
-        </w:rPr>
-        <w:t>Kategori</w:t>
-      </w:r>
-      <w:proofErr w:type="spellEnd"/>
-      <w:r>
-        <w:rPr>
-          <w:rFonts w:ascii="Poppins" w:hAnsi="Poppins" w:cs="Poppins"/>
-          <w:sz w:val="24"/>
-          <w:szCs w:val="24"/>
-        </w:rPr>
-        <w:t xml:space="preserve"> </w:t>
-      </w:r>
-      <w:proofErr w:type="spellStart"/>
-      <w:r>
-        <w:rPr>
-          <w:rFonts w:ascii="Poppins" w:hAnsi="Poppins" w:cs="Poppins"/>
-          <w:sz w:val="24"/>
-          <w:szCs w:val="24"/>
-        </w:rPr>
-        <w:t>Restoran</w:t>
-      </w:r>
-      <w:proofErr w:type="spellEnd"/>
+        <w:t>Buat Restoran Baru</w:t>
+      </w:r>
       <w:r>
         <w:rPr>
           <w:rFonts w:ascii="Poppins" w:hAnsi="Poppins" w:cs="Poppins"/>
@@ -342,10 +211,10 @@
           <w:szCs w:val="24"/>
         </w:rPr>
         <w:drawing>
-          <wp:inline distT="0" distB="0" distL="0" distR="0" wp14:anchorId="78FF2F01" wp14:editId="05F07254">
-            <wp:extent cx="5943600" cy="2934335"/>
-            <wp:effectExtent l="0" t="0" r="0" b="0"/>
-            <wp:docPr id="7" name="Picture 7"/>
+          <wp:inline distT="0" distB="0" distL="0" distR="0" wp14:anchorId="33DDB7AC" wp14:editId="7180E846">
+            <wp:extent cx="5667703" cy="2879872"/>
+            <wp:effectExtent l="0" t="0" r="9525" b="0"/>
+            <wp:docPr id="2" name="Picture 2"/>
             <wp:cNvGraphicFramePr>
               <a:graphicFrameLocks xmlns:a="http://schemas.openxmlformats.org/drawingml/2006/main" noChangeAspect="1"/>
             </wp:cNvGraphicFramePr>
@@ -365,7 +234,7 @@
                   <pic:spPr>
                     <a:xfrm>
                       <a:off x="0" y="0"/>
-                      <a:ext cx="5943600" cy="2934335"/>
+                      <a:ext cx="5695792" cy="2894144"/>
                     </a:xfrm>
                     <a:prstGeom prst="rect">
                       <a:avLst/>
@@ -380,66 +249,56 @@
     </w:p>
     <w:p>
       <w:pPr>
+        <w:jc w:val="center"/>
+        <w:rPr>
+          <w:rFonts w:ascii="Poppins" w:hAnsi="Poppins" w:cs="Poppins"/>
+          <w:b/>
+          <w:bCs/>
+          <w:color w:val="000000"/>
+          <w:sz w:val="24"/>
+          <w:szCs w:val="24"/>
+        </w:rPr>
+      </w:pPr>
+      <w:r>
+        <w:rPr>
+          <w:rFonts w:ascii="Poppins" w:hAnsi="Poppins" w:cs="Poppins"/>
+          <w:b/>
+          <w:bCs/>
+          <w:color w:val="000000"/>
+          <w:sz w:val="24"/>
+          <w:szCs w:val="24"/>
+        </w:rPr>
+        <w:lastRenderedPageBreak/>
+        <w:t>CRD Bahan Makanan</w:t>
+      </w:r>
+    </w:p>
+    <w:p>
+      <w:pPr>
         <w:pStyle w:val="ListParagraph"/>
         <w:numPr>
           <w:ilvl w:val="0"/>
-          <w:numId w:val="1"/>
+          <w:numId w:val="2"/>
         </w:numPr>
         <w:rPr>
           <w:rFonts w:ascii="Poppins" w:hAnsi="Poppins" w:cs="Poppins"/>
-          <w:sz w:val="24"/>
-          <w:szCs w:val="24"/>
-        </w:rPr>
-      </w:pPr>
-      <w:proofErr w:type="spellStart"/>
-      <w:r>
-        <w:rPr>
-          <w:rFonts w:ascii="Poppins" w:hAnsi="Poppins" w:cs="Poppins"/>
-          <w:sz w:val="24"/>
-          <w:szCs w:val="24"/>
-        </w:rPr>
-        <w:t>Buat</w:t>
-      </w:r>
-      <w:proofErr w:type="spellEnd"/>
-      <w:r>
-        <w:rPr>
-          <w:rFonts w:ascii="Poppins" w:hAnsi="Poppins" w:cs="Poppins"/>
-          <w:sz w:val="24"/>
-          <w:szCs w:val="24"/>
-        </w:rPr>
-        <w:t xml:space="preserve"> </w:t>
-      </w:r>
-      <w:proofErr w:type="spellStart"/>
-      <w:r>
-        <w:rPr>
-          <w:rFonts w:ascii="Poppins" w:hAnsi="Poppins" w:cs="Poppins"/>
-          <w:sz w:val="24"/>
-          <w:szCs w:val="24"/>
-        </w:rPr>
-        <w:t>Restoran</w:t>
-      </w:r>
-      <w:proofErr w:type="spellEnd"/>
-      <w:r>
-        <w:rPr>
-          <w:rFonts w:ascii="Poppins" w:hAnsi="Poppins" w:cs="Poppins"/>
-          <w:sz w:val="24"/>
-          <w:szCs w:val="24"/>
-        </w:rPr>
-        <w:t xml:space="preserve"> </w:t>
-      </w:r>
-      <w:proofErr w:type="spellStart"/>
-      <w:r>
-        <w:rPr>
-          <w:rFonts w:ascii="Poppins" w:hAnsi="Poppins" w:cs="Poppins"/>
-          <w:sz w:val="24"/>
-          <w:szCs w:val="24"/>
-        </w:rPr>
-        <w:t>Baru</w:t>
-      </w:r>
-      <w:proofErr w:type="spellEnd"/>
-      <w:r>
-        <w:rPr>
-          <w:rFonts w:ascii="Poppins" w:hAnsi="Poppins" w:cs="Poppins"/>
+          <w:color w:val="000000"/>
+          <w:sz w:val="24"/>
+          <w:szCs w:val="24"/>
+        </w:rPr>
+      </w:pPr>
+      <w:r>
+        <w:rPr>
+          <w:rFonts w:ascii="Poppins" w:hAnsi="Poppins" w:cs="Poppins"/>
+          <w:color w:val="000000"/>
+          <w:sz w:val="24"/>
+          <w:szCs w:val="24"/>
+        </w:rPr>
+        <w:t>Daftar Bahan Makanan</w:t>
+      </w:r>
+      <w:r>
+        <w:rPr>
+          <w:rFonts w:ascii="Poppins" w:hAnsi="Poppins" w:cs="Poppins"/>
+          <w:color w:val="000000"/>
           <w:sz w:val="24"/>
           <w:szCs w:val="24"/>
         </w:rPr>
@@ -448,14 +307,15 @@
       <w:r>
         <w:rPr>
           <w:rFonts w:ascii="Poppins" w:hAnsi="Poppins" w:cs="Poppins"/>
+          <w:color w:val="000000"/>
           <w:sz w:val="24"/>
           <w:szCs w:val="24"/>
         </w:rPr>
         <w:drawing>
-          <wp:inline distT="0" distB="0" distL="0" distR="0" wp14:anchorId="73F044F4" wp14:editId="0B53150B">
-            <wp:extent cx="5943600" cy="2922270"/>
-            <wp:effectExtent l="0" t="0" r="0" b="0"/>
-            <wp:docPr id="8" name="Picture 8"/>
+          <wp:inline distT="0" distB="0" distL="0" distR="0" wp14:anchorId="055C663A" wp14:editId="508DD917">
+            <wp:extent cx="5943600" cy="3020060"/>
+            <wp:effectExtent l="0" t="0" r="0" b="8890"/>
+            <wp:docPr id="3" name="Picture 3"/>
             <wp:cNvGraphicFramePr>
               <a:graphicFrameLocks xmlns:a="http://schemas.openxmlformats.org/drawingml/2006/main" noChangeAspect="1"/>
             </wp:cNvGraphicFramePr>
@@ -475,7 +335,7 @@
                   <pic:spPr>
                     <a:xfrm>
                       <a:off x="0" y="0"/>
-                      <a:ext cx="5943600" cy="2922270"/>
+                      <a:ext cx="5943600" cy="3020060"/>
                     </a:xfrm>
                     <a:prstGeom prst="rect">
                       <a:avLst/>
@@ -490,89 +350,6 @@
     </w:p>
     <w:p>
       <w:pPr>
-        <w:rPr>
-          <w:rFonts w:ascii="Poppins" w:hAnsi="Poppins" w:cs="Poppins"/>
-          <w:sz w:val="24"/>
-          <w:szCs w:val="24"/>
-        </w:rPr>
-      </w:pPr>
-    </w:p>
-    <w:p>
-      <w:pPr>
-        <w:rPr>
-          <w:rFonts w:ascii="Poppins" w:hAnsi="Poppins" w:cs="Poppins"/>
-          <w:sz w:val="24"/>
-          <w:szCs w:val="24"/>
-        </w:rPr>
-      </w:pPr>
-    </w:p>
-    <w:p>
-      <w:pPr>
-        <w:rPr>
-          <w:rFonts w:ascii="Poppins" w:hAnsi="Poppins" w:cs="Poppins"/>
-          <w:sz w:val="24"/>
-          <w:szCs w:val="24"/>
-        </w:rPr>
-      </w:pPr>
-    </w:p>
-    <w:p>
-      <w:pPr>
-        <w:rPr>
-          <w:rFonts w:ascii="Poppins" w:hAnsi="Poppins" w:cs="Poppins"/>
-          <w:sz w:val="24"/>
-          <w:szCs w:val="24"/>
-        </w:rPr>
-      </w:pPr>
-    </w:p>
-    <w:p>
-      <w:pPr>
-        <w:rPr>
-          <w:rFonts w:ascii="Poppins" w:hAnsi="Poppins" w:cs="Poppins"/>
-          <w:sz w:val="24"/>
-          <w:szCs w:val="24"/>
-        </w:rPr>
-      </w:pPr>
-    </w:p>
-    <w:p>
-      <w:pPr>
-        <w:jc w:val="center"/>
-        <w:rPr>
-          <w:rFonts w:ascii="Poppins" w:hAnsi="Poppins" w:cs="Poppins"/>
-          <w:b/>
-          <w:bCs/>
-          <w:color w:val="000000"/>
-          <w:sz w:val="24"/>
-          <w:szCs w:val="24"/>
-        </w:rPr>
-      </w:pPr>
-      <w:r>
-        <w:rPr>
-          <w:rFonts w:ascii="Poppins" w:hAnsi="Poppins" w:cs="Poppins"/>
-          <w:b/>
-          <w:bCs/>
-          <w:color w:val="000000"/>
-          <w:sz w:val="24"/>
-          <w:szCs w:val="24"/>
-        </w:rPr>
-        <w:lastRenderedPageBreak/>
-        <w:t xml:space="preserve">CRD Bahan </w:t>
-      </w:r>
-      <w:proofErr w:type="spellStart"/>
-      <w:r>
-        <w:rPr>
-          <w:rFonts w:ascii="Poppins" w:hAnsi="Poppins" w:cs="Poppins"/>
-          <w:b/>
-          <w:bCs/>
-          <w:color w:val="000000"/>
-          <w:sz w:val="24"/>
-          <w:szCs w:val="24"/>
-        </w:rPr>
-        <w:t>Makanan</w:t>
-      </w:r>
-      <w:proofErr w:type="spellEnd"/>
-    </w:p>
-    <w:p>
-      <w:pPr>
         <w:pStyle w:val="ListParagraph"/>
         <w:numPr>
           <w:ilvl w:val="0"/>
@@ -592,19 +369,8 @@
           <w:sz w:val="24"/>
           <w:szCs w:val="24"/>
         </w:rPr>
-        <w:t xml:space="preserve">Daftar Bahan </w:t>
-      </w:r>
-      <w:proofErr w:type="spellStart"/>
-      <w:r>
-        <w:rPr>
-          <w:rFonts w:ascii="Poppins" w:hAnsi="Poppins" w:cs="Poppins"/>
-          <w:color w:val="000000"/>
-          <w:sz w:val="24"/>
-          <w:szCs w:val="24"/>
-        </w:rPr>
-        <w:t>Makanan</w:t>
-      </w:r>
-      <w:proofErr w:type="spellEnd"/>
+        <w:t>Buat Bahan Makanan Baru</w:t>
+      </w:r>
       <w:r>
         <w:rPr>
           <w:rFonts w:ascii="Poppins" w:hAnsi="Poppins" w:cs="Poppins"/>
@@ -622,10 +388,10 @@
           <w:szCs w:val="24"/>
         </w:rPr>
         <w:drawing>
-          <wp:inline distT="0" distB="0" distL="0" distR="0" wp14:anchorId="68D07925" wp14:editId="76166269">
-            <wp:extent cx="5943600" cy="2931795"/>
-            <wp:effectExtent l="0" t="0" r="0" b="0"/>
-            <wp:docPr id="9" name="Picture 9"/>
+          <wp:inline distT="0" distB="0" distL="0" distR="0" wp14:anchorId="4CB7CDB9" wp14:editId="53162C1C">
+            <wp:extent cx="5943600" cy="3020060"/>
+            <wp:effectExtent l="0" t="0" r="0" b="8890"/>
+            <wp:docPr id="12" name="Picture 12"/>
             <wp:cNvGraphicFramePr>
               <a:graphicFrameLocks xmlns:a="http://schemas.openxmlformats.org/drawingml/2006/main" noChangeAspect="1"/>
             </wp:cNvGraphicFramePr>
@@ -645,7 +411,7 @@
                   <pic:spPr>
                     <a:xfrm>
                       <a:off x="0" y="0"/>
-                      <a:ext cx="5943600" cy="2931795"/>
+                      <a:ext cx="5943600" cy="3020060"/>
                     </a:xfrm>
                     <a:prstGeom prst="rect">
                       <a:avLst/>
@@ -660,73 +426,94 @@
     </w:p>
     <w:p>
       <w:pPr>
+        <w:rPr>
+          <w:rFonts w:ascii="Poppins" w:hAnsi="Poppins" w:cs="Poppins"/>
+          <w:color w:val="000000"/>
+          <w:sz w:val="24"/>
+          <w:szCs w:val="24"/>
+        </w:rPr>
+      </w:pPr>
+    </w:p>
+    <w:p>
+      <w:pPr>
+        <w:rPr>
+          <w:rFonts w:ascii="Poppins" w:hAnsi="Poppins" w:cs="Poppins"/>
+          <w:color w:val="000000"/>
+          <w:sz w:val="24"/>
+          <w:szCs w:val="24"/>
+        </w:rPr>
+      </w:pPr>
+    </w:p>
+    <w:p>
+      <w:pPr>
+        <w:rPr>
+          <w:rFonts w:ascii="Poppins" w:hAnsi="Poppins" w:cs="Poppins"/>
+          <w:b/>
+          <w:bCs/>
+          <w:color w:val="000000"/>
+          <w:sz w:val="24"/>
+          <w:szCs w:val="24"/>
+        </w:rPr>
+      </w:pPr>
+    </w:p>
+    <w:p>
+      <w:pPr>
+        <w:rPr>
+          <w:rFonts w:ascii="Poppins" w:hAnsi="Poppins" w:cs="Poppins"/>
+          <w:b/>
+          <w:bCs/>
+          <w:color w:val="000000"/>
+          <w:sz w:val="24"/>
+          <w:szCs w:val="24"/>
+        </w:rPr>
+      </w:pPr>
+    </w:p>
+    <w:p>
+      <w:pPr>
+        <w:jc w:val="center"/>
+        <w:rPr>
+          <w:rFonts w:ascii="Poppins" w:hAnsi="Poppins" w:cs="Poppins"/>
+          <w:color w:val="000000"/>
+          <w:sz w:val="24"/>
+          <w:szCs w:val="24"/>
+        </w:rPr>
+      </w:pPr>
+      <w:r>
+        <w:rPr>
+          <w:rFonts w:ascii="Poppins" w:hAnsi="Poppins" w:cs="Poppins"/>
+          <w:b/>
+          <w:bCs/>
+          <w:color w:val="000000"/>
+          <w:sz w:val="24"/>
+          <w:szCs w:val="24"/>
+        </w:rPr>
+        <w:t>RU Transaksi Pemesanan (POV Kurir)</w:t>
+      </w:r>
+    </w:p>
+    <w:p>
+      <w:pPr>
         <w:pStyle w:val="ListParagraph"/>
         <w:numPr>
           <w:ilvl w:val="0"/>
-          <w:numId w:val="2"/>
+          <w:numId w:val="3"/>
         </w:numPr>
         <w:rPr>
           <w:rFonts w:ascii="Poppins" w:hAnsi="Poppins" w:cs="Poppins"/>
-          <w:color w:val="000000"/>
-          <w:sz w:val="24"/>
-          <w:szCs w:val="24"/>
-        </w:rPr>
-      </w:pPr>
-      <w:proofErr w:type="spellStart"/>
-      <w:r>
-        <w:rPr>
-          <w:rFonts w:ascii="Poppins" w:hAnsi="Poppins" w:cs="Poppins"/>
-          <w:color w:val="000000"/>
-          <w:sz w:val="24"/>
-          <w:szCs w:val="24"/>
-        </w:rPr>
-        <w:t>Buat</w:t>
-      </w:r>
-      <w:proofErr w:type="spellEnd"/>
-      <w:r>
-        <w:rPr>
-          <w:rFonts w:ascii="Poppins" w:hAnsi="Poppins" w:cs="Poppins"/>
-          <w:color w:val="000000"/>
-          <w:sz w:val="24"/>
-          <w:szCs w:val="24"/>
-        </w:rPr>
-        <w:t xml:space="preserve"> Bahan </w:t>
-      </w:r>
-      <w:proofErr w:type="spellStart"/>
-      <w:r>
-        <w:rPr>
-          <w:rFonts w:ascii="Poppins" w:hAnsi="Poppins" w:cs="Poppins"/>
-          <w:color w:val="000000"/>
-          <w:sz w:val="24"/>
-          <w:szCs w:val="24"/>
-        </w:rPr>
-        <w:t>Makanan</w:t>
-      </w:r>
-      <w:proofErr w:type="spellEnd"/>
-      <w:r>
-        <w:rPr>
-          <w:rFonts w:ascii="Poppins" w:hAnsi="Poppins" w:cs="Poppins"/>
-          <w:color w:val="000000"/>
-          <w:sz w:val="24"/>
-          <w:szCs w:val="24"/>
-        </w:rPr>
-        <w:t xml:space="preserve"> </w:t>
-      </w:r>
-      <w:proofErr w:type="spellStart"/>
-      <w:r>
-        <w:rPr>
-          <w:rFonts w:ascii="Poppins" w:hAnsi="Poppins" w:cs="Poppins"/>
-          <w:color w:val="000000"/>
-          <w:sz w:val="24"/>
-          <w:szCs w:val="24"/>
-        </w:rPr>
-        <w:t>Baru</w:t>
-      </w:r>
-      <w:proofErr w:type="spellEnd"/>
-      <w:r>
-        <w:rPr>
-          <w:rFonts w:ascii="Poppins" w:hAnsi="Poppins" w:cs="Poppins"/>
-          <w:color w:val="000000"/>
+          <w:sz w:val="24"/>
+          <w:szCs w:val="24"/>
+        </w:rPr>
+      </w:pPr>
+      <w:r>
+        <w:rPr>
+          <w:rFonts w:ascii="Poppins" w:hAnsi="Poppins" w:cs="Poppins"/>
+          <w:sz w:val="24"/>
+          <w:szCs w:val="24"/>
+        </w:rPr>
+        <w:t>Pesanan Berlangsung</w:t>
+      </w:r>
+      <w:r>
+        <w:rPr>
+          <w:rFonts w:ascii="Poppins" w:hAnsi="Poppins" w:cs="Poppins"/>
           <w:sz w:val="24"/>
           <w:szCs w:val="24"/>
         </w:rPr>
@@ -735,15 +522,14 @@
       <w:r>
         <w:rPr>
           <w:rFonts w:ascii="Poppins" w:hAnsi="Poppins" w:cs="Poppins"/>
-          <w:color w:val="000000"/>
           <w:sz w:val="24"/>
           <w:szCs w:val="24"/>
         </w:rPr>
         <w:drawing>
-          <wp:inline distT="0" distB="0" distL="0" distR="0" wp14:anchorId="08BB900B" wp14:editId="0A01E395">
-            <wp:extent cx="5943600" cy="2925445"/>
-            <wp:effectExtent l="0" t="0" r="0" b="0"/>
-            <wp:docPr id="10" name="Picture 10"/>
+          <wp:inline distT="0" distB="0" distL="0" distR="0" wp14:anchorId="01C9A2AC" wp14:editId="0CE7130F">
+            <wp:extent cx="5943600" cy="3020060"/>
+            <wp:effectExtent l="0" t="0" r="0" b="8890"/>
+            <wp:docPr id="14" name="Picture 14"/>
             <wp:cNvGraphicFramePr>
               <a:graphicFrameLocks xmlns:a="http://schemas.openxmlformats.org/drawingml/2006/main" noChangeAspect="1"/>
             </wp:cNvGraphicFramePr>
@@ -763,7 +549,7 @@
                   <pic:spPr>
                     <a:xfrm>
                       <a:off x="0" y="0"/>
-                      <a:ext cx="5943600" cy="2925445"/>
+                      <a:ext cx="5943600" cy="3020060"/>
                     </a:xfrm>
                     <a:prstGeom prst="rect">
                       <a:avLst/>
@@ -778,147 +564,6 @@
     </w:p>
     <w:p>
       <w:pPr>
-        <w:rPr>
-          <w:rFonts w:ascii="Poppins" w:hAnsi="Poppins" w:cs="Poppins"/>
-          <w:color w:val="000000"/>
-          <w:sz w:val="24"/>
-          <w:szCs w:val="24"/>
-        </w:rPr>
-      </w:pPr>
-    </w:p>
-    <w:p>
-      <w:pPr>
-        <w:rPr>
-          <w:rFonts w:ascii="Poppins" w:hAnsi="Poppins" w:cs="Poppins"/>
-          <w:color w:val="000000"/>
-          <w:sz w:val="24"/>
-          <w:szCs w:val="24"/>
-        </w:rPr>
-      </w:pPr>
-    </w:p>
-    <w:p>
-      <w:pPr>
-        <w:rPr>
-          <w:rFonts w:ascii="Poppins" w:hAnsi="Poppins" w:cs="Poppins"/>
-          <w:b/>
-          <w:bCs/>
-          <w:color w:val="000000"/>
-          <w:sz w:val="24"/>
-          <w:szCs w:val="24"/>
-        </w:rPr>
-      </w:pPr>
-    </w:p>
-    <w:p>
-      <w:pPr>
-        <w:rPr>
-          <w:rFonts w:ascii="Poppins" w:hAnsi="Poppins" w:cs="Poppins"/>
-          <w:b/>
-          <w:bCs/>
-          <w:color w:val="000000"/>
-          <w:sz w:val="24"/>
-          <w:szCs w:val="24"/>
-        </w:rPr>
-      </w:pPr>
-    </w:p>
-    <w:p>
-      <w:pPr>
-        <w:jc w:val="center"/>
-        <w:rPr>
-          <w:rFonts w:ascii="Poppins" w:hAnsi="Poppins" w:cs="Poppins"/>
-          <w:b/>
-          <w:bCs/>
-          <w:color w:val="000000"/>
-          <w:sz w:val="24"/>
-          <w:szCs w:val="24"/>
-        </w:rPr>
-      </w:pPr>
-      <w:r>
-        <w:rPr>
-          <w:rFonts w:ascii="Poppins" w:hAnsi="Poppins" w:cs="Poppins"/>
-          <w:b/>
-          <w:bCs/>
-          <w:color w:val="000000"/>
-          <w:sz w:val="24"/>
-          <w:szCs w:val="24"/>
-        </w:rPr>
-        <w:lastRenderedPageBreak/>
-        <w:t xml:space="preserve">RU </w:t>
-      </w:r>
-      <w:proofErr w:type="spellStart"/>
-      <w:r>
-        <w:rPr>
-          <w:rFonts w:ascii="Poppins" w:hAnsi="Poppins" w:cs="Poppins"/>
-          <w:b/>
-          <w:bCs/>
-          <w:color w:val="000000"/>
-          <w:sz w:val="24"/>
-          <w:szCs w:val="24"/>
-        </w:rPr>
-        <w:t>Transaksi</w:t>
-      </w:r>
-      <w:proofErr w:type="spellEnd"/>
-      <w:r>
-        <w:rPr>
-          <w:rFonts w:ascii="Poppins" w:hAnsi="Poppins" w:cs="Poppins"/>
-          <w:b/>
-          <w:bCs/>
-          <w:color w:val="000000"/>
-          <w:sz w:val="24"/>
-          <w:szCs w:val="24"/>
-        </w:rPr>
-        <w:t xml:space="preserve"> </w:t>
-      </w:r>
-      <w:proofErr w:type="spellStart"/>
-      <w:r>
-        <w:rPr>
-          <w:rFonts w:ascii="Poppins" w:hAnsi="Poppins" w:cs="Poppins"/>
-          <w:b/>
-          <w:bCs/>
-          <w:color w:val="000000"/>
-          <w:sz w:val="24"/>
-          <w:szCs w:val="24"/>
-        </w:rPr>
-        <w:t>Pemesanan</w:t>
-      </w:r>
-      <w:proofErr w:type="spellEnd"/>
-      <w:r>
-        <w:rPr>
-          <w:rFonts w:ascii="Poppins" w:hAnsi="Poppins" w:cs="Poppins"/>
-          <w:b/>
-          <w:bCs/>
-          <w:color w:val="000000"/>
-          <w:sz w:val="24"/>
-          <w:szCs w:val="24"/>
-        </w:rPr>
-        <w:t xml:space="preserve"> (POV </w:t>
-      </w:r>
-      <w:proofErr w:type="spellStart"/>
-      <w:r>
-        <w:rPr>
-          <w:rFonts w:ascii="Poppins" w:hAnsi="Poppins" w:cs="Poppins"/>
-          <w:b/>
-          <w:bCs/>
-          <w:color w:val="000000"/>
-          <w:sz w:val="24"/>
-          <w:szCs w:val="24"/>
-        </w:rPr>
-        <w:t>Kurir</w:t>
-      </w:r>
-      <w:proofErr w:type="spellEnd"/>
-      <w:r>
-        <w:rPr>
-          <w:rFonts w:ascii="Poppins" w:hAnsi="Poppins" w:cs="Poppins"/>
-          <w:b/>
-          <w:bCs/>
-          <w:color w:val="000000"/>
-          <w:sz w:val="24"/>
-          <w:szCs w:val="24"/>
-        </w:rPr>
-        <w:t>)</w:t>
-      </w:r>
-    </w:p>
-    <w:p>
-      <w:pPr>
         <w:pStyle w:val="ListParagraph"/>
         <w:numPr>
           <w:ilvl w:val="0"/>
@@ -926,37 +571,38 @@
         </w:numPr>
         <w:rPr>
           <w:rFonts w:ascii="Poppins" w:hAnsi="Poppins" w:cs="Poppins"/>
-          <w:color w:val="000000"/>
-          <w:sz w:val="24"/>
-          <w:szCs w:val="24"/>
-        </w:rPr>
-      </w:pPr>
-      <w:proofErr w:type="spellStart"/>
-      <w:r>
-        <w:rPr>
-          <w:rFonts w:ascii="Poppins" w:hAnsi="Poppins" w:cs="Poppins"/>
-          <w:color w:val="000000"/>
-          <w:sz w:val="24"/>
-          <w:szCs w:val="24"/>
-        </w:rPr>
-        <w:t>Pesanan</w:t>
-      </w:r>
-      <w:proofErr w:type="spellEnd"/>
-      <w:r>
-        <w:rPr>
-          <w:rFonts w:ascii="Poppins" w:hAnsi="Poppins" w:cs="Poppins"/>
-          <w:color w:val="000000"/>
-          <w:sz w:val="24"/>
-          <w:szCs w:val="24"/>
-        </w:rPr>
-        <w:t xml:space="preserve"> Portal</w:t>
-      </w:r>
-      <w:r>
+          <w:sz w:val="24"/>
+          <w:szCs w:val="24"/>
+        </w:rPr>
+      </w:pPr>
+      <w:r>
+        <w:rPr>
+          <w:rFonts w:ascii="Poppins" w:hAnsi="Poppins" w:cs="Poppins"/>
+          <w:sz w:val="24"/>
+          <w:szCs w:val="24"/>
+        </w:rPr>
+        <w:lastRenderedPageBreak/>
+        <w:t>Ringkasan Pesanan</w:t>
+      </w:r>
+      <w:r>
+        <w:rPr>
+          <w:rFonts w:ascii="Poppins" w:hAnsi="Poppins" w:cs="Poppins"/>
+          <w:sz w:val="24"/>
+          <w:szCs w:val="24"/>
+        </w:rPr>
+        <w:br/>
+      </w:r>
+      <w:r>
+        <w:rPr>
+          <w:rFonts w:ascii="Poppins" w:hAnsi="Poppins" w:cs="Poppins"/>
+          <w:sz w:val="24"/>
+          <w:szCs w:val="24"/>
+        </w:rPr>
         <w:drawing>
-          <wp:inline distT="0" distB="0" distL="0" distR="0" wp14:anchorId="5DFD0B19" wp14:editId="30088374">
-            <wp:extent cx="5943600" cy="2925445"/>
+          <wp:inline distT="0" distB="0" distL="0" distR="0" wp14:anchorId="56E7899C" wp14:editId="09037C30">
+            <wp:extent cx="5943600" cy="6631305"/>
             <wp:effectExtent l="0" t="0" r="0" b="0"/>
-            <wp:docPr id="5" name="Picture 5"/>
+            <wp:docPr id="15" name="Picture 15"/>
             <wp:cNvGraphicFramePr>
               <a:graphicFrameLocks xmlns:a="http://schemas.openxmlformats.org/drawingml/2006/main" noChangeAspect="1"/>
             </wp:cNvGraphicFramePr>
@@ -976,86 +622,7 @@
                   <pic:spPr>
                     <a:xfrm>
                       <a:off x="0" y="0"/>
-                      <a:ext cx="5943600" cy="2925445"/>
-                    </a:xfrm>
-                    <a:prstGeom prst="rect">
-                      <a:avLst/>
-                    </a:prstGeom>
-                  </pic:spPr>
-                </pic:pic>
-              </a:graphicData>
-            </a:graphic>
-          </wp:inline>
-        </w:drawing>
-      </w:r>
-    </w:p>
-    <w:p>
-      <w:pPr>
-        <w:pStyle w:val="ListParagraph"/>
-        <w:numPr>
-          <w:ilvl w:val="0"/>
-          <w:numId w:val="3"/>
-        </w:numPr>
-        <w:rPr>
-          <w:rFonts w:ascii="Poppins" w:hAnsi="Poppins" w:cs="Poppins"/>
-          <w:sz w:val="24"/>
-          <w:szCs w:val="24"/>
-        </w:rPr>
-      </w:pPr>
-      <w:proofErr w:type="spellStart"/>
-      <w:r>
-        <w:rPr>
-          <w:rFonts w:ascii="Poppins" w:hAnsi="Poppins" w:cs="Poppins"/>
-          <w:sz w:val="24"/>
-          <w:szCs w:val="24"/>
-        </w:rPr>
-        <w:t>Pesanan</w:t>
-      </w:r>
-      <w:proofErr w:type="spellEnd"/>
-      <w:r>
-        <w:rPr>
-          <w:rFonts w:ascii="Poppins" w:hAnsi="Poppins" w:cs="Poppins"/>
-          <w:sz w:val="24"/>
-          <w:szCs w:val="24"/>
-        </w:rPr>
-        <w:t xml:space="preserve"> </w:t>
-      </w:r>
-      <w:proofErr w:type="spellStart"/>
-      <w:r>
-        <w:rPr>
-          <w:rFonts w:ascii="Poppins" w:hAnsi="Poppins" w:cs="Poppins"/>
-          <w:sz w:val="24"/>
-          <w:szCs w:val="24"/>
-        </w:rPr>
-        <w:t>Berlangsung</w:t>
-      </w:r>
-      <w:proofErr w:type="spellEnd"/>
-      <w:r>
-        <w:drawing>
-          <wp:inline distT="0" distB="0" distL="0" distR="0" wp14:anchorId="3BAF8E89" wp14:editId="5E3033D6">
-            <wp:extent cx="5943600" cy="2925445"/>
-            <wp:effectExtent l="0" t="0" r="0" b="0"/>
-            <wp:docPr id="6" name="Picture 6"/>
-            <wp:cNvGraphicFramePr>
-              <a:graphicFrameLocks xmlns:a="http://schemas.openxmlformats.org/drawingml/2006/main" noChangeAspect="1"/>
-            </wp:cNvGraphicFramePr>
-            <a:graphic xmlns:a="http://schemas.openxmlformats.org/drawingml/2006/main">
-              <a:graphicData uri="http://schemas.openxmlformats.org/drawingml/2006/picture">
-                <pic:pic xmlns:pic="http://schemas.openxmlformats.org/drawingml/2006/picture">
-                  <pic:nvPicPr>
-                    <pic:cNvPr id="1" name=""/>
-                    <pic:cNvPicPr/>
-                  </pic:nvPicPr>
-                  <pic:blipFill>
-                    <a:blip r:embed="rId11"/>
-                    <a:stretch>
-                      <a:fillRect/>
-                    </a:stretch>
-                  </pic:blipFill>
-                  <pic:spPr>
-                    <a:xfrm>
-                      <a:off x="0" y="0"/>
-                      <a:ext cx="5943600" cy="2925445"/>
+                      <a:ext cx="5943600" cy="6631305"/>
                     </a:xfrm>
                     <a:prstGeom prst="rect">
                       <a:avLst/>

</xml_diff>